<commit_message>
notes and viz files update
</commit_message>
<xml_diff>
--- a/notes/Hackathon general.docx
+++ b/notes/Hackathon general.docx
@@ -96,7 +96,38 @@
         </w:numPr>
       </w:pPr>
       <w:r>
-        <w:t>Tidy up graphs, make it so that the aspect ratio is the same for logged and unlogged mean vs. standard deviation</w:t>
+        <w:t xml:space="preserve">Tidy up graphs, make it so that the </w:t>
+      </w:r>
+      <w:proofErr w:type="spellStart"/>
+      <w:r>
+        <w:t>ylim</w:t>
+      </w:r>
+      <w:proofErr w:type="spellEnd"/>
+      <w:r>
+        <w:t>/</w:t>
+      </w:r>
+      <w:proofErr w:type="spellStart"/>
+      <w:r>
+        <w:t>xlim</w:t>
+      </w:r>
+      <w:proofErr w:type="spellEnd"/>
+      <w:r>
+        <w:t xml:space="preserve"> is the same for logged and unlogged mean vs. standard deviation</w:t>
+      </w:r>
+    </w:p>
+    <w:p>
+      <w:pPr>
+        <w:pStyle w:val="ListParagraph"/>
+        <w:numPr>
+          <w:ilvl w:val="1"/>
+          <w:numId w:val="5"/>
+        </w:numPr>
+      </w:pPr>
+      <w:r>
+        <w:t xml:space="preserve">Calculating </w:t>
+      </w:r>
+      <w:r>
+        <w:t xml:space="preserve">ratios right now but ‘stretch’ of smaller one isn’t working </w:t>
       </w:r>
     </w:p>
     <w:p>
@@ -117,6 +148,30 @@
       <w:proofErr w:type="spellEnd"/>
       <w:r>
         <w:t xml:space="preserve"> r correlation for logged vs. unlogged standard deviation</w:t>
+      </w:r>
+    </w:p>
+    <w:p>
+      <w:pPr>
+        <w:pStyle w:val="ListParagraph"/>
+        <w:numPr>
+          <w:ilvl w:val="1"/>
+          <w:numId w:val="5"/>
+        </w:numPr>
+      </w:pPr>
+      <w:r>
+        <w:t xml:space="preserve">Working on some abiotic and one set of </w:t>
+      </w:r>
+      <w:r>
+        <w:rPr>
+          <w:rFonts w:ascii="Times" w:hAnsi="Times" w:cs="Times New Roman"/>
+          <w:i/>
+          <w:iCs/>
+          <w:color w:val="000000" w:themeColor="text1"/>
+        </w:rPr>
+        <w:t>Prochlorococcus</w:t>
+      </w:r>
+      <w:r>
+        <w:t xml:space="preserve"> data</w:t>
       </w:r>
     </w:p>
     <w:p>
@@ -1112,7 +1167,7 @@
         <w:rFonts w:ascii="Calibri" w:eastAsiaTheme="minorEastAsia" w:hAnsi="Calibri" w:cs="Calibri" w:hint="default"/>
       </w:rPr>
     </w:lvl>
-    <w:lvl w:ilvl="1" w:tplc="04090003" w:tentative="1">
+    <w:lvl w:ilvl="1" w:tplc="04090003">
       <w:start w:val="1"/>
       <w:numFmt w:val="bullet"/>
       <w:lvlText w:val="o"/>

</xml_diff>